<commit_message>
vault backup: 2026-01-26 12:51:29
</commit_message>
<xml_diff>
--- a/Autumn 2025/2400-DS1IDS Introduction to Data Science/Exam_Overview.docx
+++ b/Autumn 2025/2400-DS1IDS Introduction to Data Science/Exam_Overview.docx
@@ -3865,7 +3865,14 @@
           <w:rFonts w:ascii="Google Sans Text;sans-serif" w:hAnsi="Google Sans Text;sans-serif"/>
           <w:b/>
         </w:rPr>
-        <w:t>R vs. Python Summary</w:t>
+        <w:t>R vs. Python Summar</w:t>
+      </w:r>
+      <w:r>
+        <w:rPr>
+          <w:rFonts w:ascii="Google Sans Text;sans-serif" w:hAnsi="Google Sans Text;sans-serif"/>
+          <w:b/>
+        </w:rPr>
+        <w:t>y</w:t>
       </w:r>
     </w:p>
     <w:p>
@@ -7108,7 +7115,9 @@
         </w:tc>
       </w:tr>
       <w:tr>
-        <w:trPr/>
+        <w:trPr>
+          <w:trHeight w:val="632" w:hRule="atLeast"/>
+        </w:trPr>
         <w:tc>
           <w:tcPr>
             <w:tcW w:w="1571" w:type="dxa"/>

</xml_diff>

<commit_message>
vault backup: 2026-01-27 11:29:38
</commit_message>
<xml_diff>
--- a/Autumn 2025/2400-DS1IDS Introduction to Data Science/Exam_Overview.docx
+++ b/Autumn 2025/2400-DS1IDS Introduction to Data Science/Exam_Overview.docx
@@ -8793,6 +8793,30 @@
           <w:rFonts w:ascii="Google Sans Text;sans-serif" w:hAnsi="Google Sans Text;sans-serif"/>
         </w:rPr>
         <w:t xml:space="preserve"> covering the identification of distributions (e.g., "Which distribution describes waiting for a bus?") or calculating t-statistics based on the examples in the slides?</w:t>
+      </w:r>
+    </w:p>
+    <w:p>
+      <w:pPr>
+        <w:pStyle w:val="Heading1"/>
+        <w:numPr>
+          <w:ilvl w:val="0"/>
+          <w:numId w:val="2"/>
+        </w:numPr>
+        <w:ind w:hanging="0" w:start="0"/>
+        <w:rPr/>
+      </w:pPr>
+      <w:r>
+        <w:rPr/>
+        <w:t>4. Introduction to Econometrics</w:t>
+      </w:r>
+    </w:p>
+    <w:p>
+      <w:pPr>
+        <w:pStyle w:val="BodyText"/>
+        <w:rPr/>
+      </w:pPr>
+      <w:r>
+        <w:rPr/>
       </w:r>
     </w:p>
     <w:p>

</xml_diff>